<commit_message>
DO Trader SRS ok
</commit_message>
<xml_diff>
--- a/Docs/SRS.SI.AMS.SPL - DO Trader.docx
+++ b/Docs/SRS.SI.AMS.SPL - DO Trader.docx
@@ -199,6 +199,92 @@
         <w:rPr>
           <w:lang w:val="en-US"/>
         </w:rPr>
+        <w:t>Ketika simpan DO Trader, system juga merubah status PO menjadi DELIVERED</w:t>
+      </w:r>
+    </w:p>
+    <w:p>
+      <w:pPr>
+        <w:pStyle w:val="35"/>
+        <w:numPr>
+          <w:ilvl w:val="0"/>
+          <w:numId w:val="2"/>
+        </w:numPr>
+        <w:ind w:left="871" w:leftChars="0" w:hanging="304" w:firstLineChars="0"/>
+        <w:jc w:val="left"/>
+      </w:pPr>
+      <w:r>
+        <w:rPr>
+          <w:lang w:val="en-US"/>
+        </w:rPr>
+        <w:t xml:space="preserve">Ketika simpan DO Trader, system juga menyimpan AR. Satu DO Trader memiliki satu AR. Pengisian property AR bisa merujuk ke bagian </w:t>
+      </w:r>
+      <w:r>
+        <w:rPr>
+          <w:rFonts w:hint="default"/>
+          <w:b/>
+          <w:lang w:val="en-US"/>
+        </w:rPr>
+        <w:t>Petunjuk Pengisian Property.</w:t>
+      </w:r>
+    </w:p>
+    <w:p>
+      <w:pPr>
+        <w:pStyle w:val="35"/>
+        <w:numPr>
+          <w:ilvl w:val="0"/>
+          <w:numId w:val="2"/>
+        </w:numPr>
+        <w:ind w:left="871" w:leftChars="0" w:hanging="304" w:firstLineChars="0"/>
+        <w:jc w:val="left"/>
+      </w:pPr>
+      <w:r>
+        <w:rPr>
+          <w:rFonts w:hint="default"/>
+          <w:b w:val="0"/>
+          <w:bCs/>
+          <w:lang w:val="en-US"/>
+        </w:rPr>
+        <w:t>Ketika simpan DO Trader, system juga harus bisa menyajikan laporan kartok dengan benar (DO Trader mengurangi stock)</w:t>
+      </w:r>
+    </w:p>
+    <w:p>
+      <w:pPr>
+        <w:pStyle w:val="35"/>
+        <w:numPr>
+          <w:ilvl w:val="0"/>
+          <w:numId w:val="2"/>
+        </w:numPr>
+        <w:ind w:left="871" w:leftChars="0" w:hanging="304" w:firstLineChars="0"/>
+        <w:jc w:val="left"/>
+        <w:rPr>
+          <w:b w:val="0"/>
+          <w:bCs/>
+        </w:rPr>
+      </w:pPr>
+      <w:r>
+        <w:rPr>
+          <w:rFonts w:hint="default"/>
+          <w:b w:val="0"/>
+          <w:bCs/>
+          <w:lang w:val="en-US"/>
+        </w:rPr>
+        <w:t>Input Barang harus bisa mennginakan barcode scanner</w:t>
+      </w:r>
+    </w:p>
+    <w:p>
+      <w:pPr>
+        <w:pStyle w:val="35"/>
+        <w:numPr>
+          <w:ilvl w:val="0"/>
+          <w:numId w:val="2"/>
+        </w:numPr>
+        <w:ind w:left="851" w:hanging="284"/>
+        <w:jc w:val="left"/>
+      </w:pPr>
+      <w:r>
+        <w:rPr>
+          <w:lang w:val="en-US"/>
+        </w:rPr>
         <w:t>Slip DO Trader</w:t>
       </w:r>
     </w:p>
@@ -212,73 +298,106 @@
     </w:p>
     <w:p>
       <w:pPr>
-        <w:pStyle w:val="3"/>
-      </w:pPr>
-      <w:r>
-        <w:t>References (Referensi)</w:t>
-      </w:r>
-    </w:p>
-    <w:p>
-      <w:pPr>
-        <w:pStyle w:val="3"/>
-      </w:pPr>
-      <w:r>
-        <w:t>Overview (Gambaran Umum Dokumen)</w:t>
-      </w:r>
-    </w:p>
-    <w:p>
-      <w:pPr>
-        <w:pStyle w:val="35"/>
-        <w:jc w:val="left"/>
-      </w:pPr>
-      <w:r>
-        <w:t xml:space="preserve">Menjadi informasi dasar yang mengidentifikasikan modul </w:t>
-      </w:r>
-      <w:r>
-        <w:rPr>
-          <w:lang w:val="en-US"/>
-        </w:rPr>
-        <w:t>DO Trader</w:t>
-      </w:r>
-      <w:r>
-        <w:t>.</w:t>
-      </w:r>
-    </w:p>
-    <w:p>
-      <w:pPr>
-        <w:pStyle w:val="35"/>
-        <w:jc w:val="left"/>
-      </w:pPr>
-      <w:r>
-        <w:t>Kebutuhan Konsep dan teknis pengembangan atas modul ini akan dibahas pada bagian Sup</w:t>
-      </w:r>
-      <w:r>
-        <w:rPr>
-          <w:lang w:val="en-US"/>
-        </w:rPr>
-        <w:t>po</w:t>
-      </w:r>
-      <w:r>
-        <w:t>rting Information.</w:t>
-      </w:r>
-    </w:p>
-    <w:p>
-      <w:pPr>
-        <w:pStyle w:val="35"/>
-        <w:jc w:val="left"/>
-      </w:pPr>
-    </w:p>
-    <w:p>
-      <w:pPr>
-        <w:pStyle w:val="35"/>
-        <w:ind w:left="440" w:leftChars="0" w:firstLine="0" w:firstLineChars="0"/>
-        <w:jc w:val="left"/>
-        <w:rPr>
-          <w:lang w:val="en-US"/>
-        </w:rPr>
-      </w:pPr>
+        <w:pStyle w:val="35"/>
+        <w:numPr>
+          <w:ilvl w:val="0"/>
+          <w:numId w:val="2"/>
+        </w:numPr>
+        <w:ind w:left="851" w:hanging="284"/>
+        <w:jc w:val="left"/>
+      </w:pPr>
+      <w:r>
+        <w:rPr>
+          <w:rFonts w:hint="default"/>
+          <w:b w:val="0"/>
+          <w:bCs/>
+          <w:lang w:val="en-US"/>
+        </w:rPr>
+        <w:t xml:space="preserve">DO </w:t>
+      </w:r>
+      <w:r>
+        <w:rPr>
+          <w:lang w:val="en-US"/>
+        </w:rPr>
+        <w:t>Trader</w:t>
+      </w:r>
+      <w:r>
+        <w:rPr>
+          <w:lang w:val="en-US"/>
+        </w:rPr>
+        <w:tab/>
+        <w:t>: Delivery Order Trader</w:t>
+      </w:r>
       <w:bookmarkStart w:id="0" w:name="_GoBack"/>
       <w:bookmarkEnd w:id="0"/>
+    </w:p>
+    <w:p>
+      <w:pPr>
+        <w:pStyle w:val="3"/>
+      </w:pPr>
+      <w:r>
+        <w:t>References (Referensi)</w:t>
+      </w:r>
+    </w:p>
+    <w:p>
+      <w:pPr>
+        <w:pStyle w:val="3"/>
+      </w:pPr>
+      <w:r>
+        <w:t>Overview (Gambaran Umum Dokumen)</w:t>
+      </w:r>
+    </w:p>
+    <w:p>
+      <w:pPr>
+        <w:pStyle w:val="35"/>
+        <w:jc w:val="left"/>
+      </w:pPr>
+      <w:r>
+        <w:t xml:space="preserve">Menjadi informasi dasar yang mengidentifikasikan modul </w:t>
+      </w:r>
+      <w:r>
+        <w:rPr>
+          <w:lang w:val="en-US"/>
+        </w:rPr>
+        <w:t>DO Trader</w:t>
+      </w:r>
+      <w:r>
+        <w:t>.</w:t>
+      </w:r>
+    </w:p>
+    <w:p>
+      <w:pPr>
+        <w:pStyle w:val="35"/>
+        <w:jc w:val="left"/>
+      </w:pPr>
+      <w:r>
+        <w:t>Kebutuhan Konsep dan teknis pengembangan atas modul ini akan dibahas pada bagian Sup</w:t>
+      </w:r>
+      <w:r>
+        <w:rPr>
+          <w:lang w:val="en-US"/>
+        </w:rPr>
+        <w:t>po</w:t>
+      </w:r>
+      <w:r>
+        <w:t>rting Information.</w:t>
+      </w:r>
+    </w:p>
+    <w:p>
+      <w:pPr>
+        <w:pStyle w:val="35"/>
+        <w:jc w:val="left"/>
+      </w:pPr>
+    </w:p>
+    <w:p>
+      <w:pPr>
+        <w:pStyle w:val="35"/>
+        <w:ind w:left="440" w:leftChars="0" w:firstLine="0" w:firstLineChars="0"/>
+        <w:jc w:val="left"/>
+        <w:rPr>
+          <w:lang w:val="en-US"/>
+        </w:rPr>
+      </w:pPr>
       <w:r>
         <w:rPr>
           <w:lang w:val="en-US"/>
@@ -291,7 +410,7 @@
           <w:b/>
           <w:lang w:val="en-US"/>
         </w:rPr>
-        <w:t>Petunjuk Pengisian Propert.</w:t>
+        <w:t>Petunjuk Pengisian Property.</w:t>
       </w:r>
     </w:p>
     <w:p>
@@ -518,9 +637,9 @@
       <w:r>
         <w:drawing>
           <wp:inline distT="0" distB="0" distL="114300" distR="114300">
-            <wp:extent cx="6853555" cy="4006215"/>
-            <wp:effectExtent l="0" t="0" r="4445" b="13335"/>
-            <wp:docPr id="3" name="Picture 2"/>
+            <wp:extent cx="6855460" cy="3801745"/>
+            <wp:effectExtent l="0" t="0" r="2540" b="8255"/>
+            <wp:docPr id="4" name="Picture 3"/>
             <wp:cNvGraphicFramePr>
               <a:graphicFrameLocks xmlns:a="http://schemas.openxmlformats.org/drawingml/2006/main" noChangeAspect="1"/>
             </wp:cNvGraphicFramePr>
@@ -528,7 +647,7 @@
               <a:graphicData uri="http://schemas.openxmlformats.org/drawingml/2006/picture">
                 <pic:pic xmlns:pic="http://schemas.openxmlformats.org/drawingml/2006/picture">
                   <pic:nvPicPr>
-                    <pic:cNvPr id="3" name="Picture 2"/>
+                    <pic:cNvPr id="4" name="Picture 3"/>
                     <pic:cNvPicPr>
                       <a:picLocks noChangeAspect="1"/>
                     </pic:cNvPicPr>
@@ -542,7 +661,7 @@
                   <pic:spPr>
                     <a:xfrm>
                       <a:off x="0" y="0"/>
-                      <a:ext cx="6853555" cy="4006215"/>
+                      <a:ext cx="6855460" cy="3801745"/>
                     </a:xfrm>
                     <a:prstGeom prst="rect">
                       <a:avLst/>
@@ -3281,6 +3400,7 @@
               <w:rFonts w:ascii="Arial" w:hAnsi="Arial" w:eastAsia="Times New Roman" w:cs="Arial"/>
               <w:sz w:val="24"/>
               <w:szCs w:val="24"/>
+              <w:lang w:val="en-US"/>
             </w:rPr>
           </w:pPr>
           <w:r>
@@ -3288,8 +3408,9 @@
               <w:rFonts w:ascii="Arial" w:hAnsi="Arial" w:eastAsia="Times New Roman" w:cs="Arial"/>
               <w:sz w:val="24"/>
               <w:szCs w:val="24"/>
+              <w:lang w:val="en-US"/>
             </w:rPr>
-            <w:t>Suggestion Order</w:t>
+            <w:t>DO For Trader</w:t>
           </w:r>
         </w:p>
       </w:tc>

</xml_diff>

<commit_message>
SRS Retur trader 100%
</commit_message>
<xml_diff>
--- a/Docs/SRS.SI.AMS.SPL - DO Trader.docx
+++ b/Docs/SRS.SI.AMS.SPL - DO Trader.docx
@@ -7,13 +7,7 @@
         <w:pStyle w:val="Title"/>
       </w:pPr>
       <w:r>
-        <w:t>Sup</w:t>
-      </w:r>
-      <w:r>
-        <w:t>po</w:t>
-      </w:r>
-      <w:r>
-        <w:t>rting Information</w:t>
+        <w:t>Supporting Information</w:t>
       </w:r>
       <w:r>
         <w:br/>
@@ -42,13 +36,7 @@
         <w:pStyle w:val="Heading2"/>
       </w:pPr>
       <w:r>
-        <w:t>Pur</w:t>
-      </w:r>
-      <w:r>
-        <w:t>po</w:t>
-      </w:r>
-      <w:r>
-        <w:t>se (Tujuan)</w:t>
+        <w:t>Purpose (Tujuan)</w:t>
       </w:r>
     </w:p>
     <w:p>
@@ -75,22 +63,16 @@
         <w:t xml:space="preserve"> </w:t>
       </w:r>
       <w:r>
-        <w:t xml:space="preserve">modul yang mencatat </w:t>
-      </w:r>
-      <w:r>
-        <w:t>pengiriman barang yang dipesan trader.</w:t>
-      </w:r>
-    </w:p>
-    <w:p>
-      <w:pPr>
-        <w:pStyle w:val="ListParagraph1"/>
-        <w:jc w:val="left"/>
-      </w:pPr>
-      <w:r>
-        <w:t xml:space="preserve">Trader adalah jenis customer dengan harga tertentu yang beda dengan harga toko. Trader </w:t>
-      </w:r>
-      <w:r>
-        <w:t>ini diberi kesempatan</w:t>
+        <w:t>modul yang mencatat pengiriman barang yang dipesan trader.</w:t>
+      </w:r>
+    </w:p>
+    <w:p>
+      <w:pPr>
+        <w:pStyle w:val="ListParagraph1"/>
+        <w:jc w:val="left"/>
+      </w:pPr>
+      <w:r>
+        <w:t>Trader adalah jenis customer dengan harga tertentu yang beda dengan harga toko. Trader ini diberi kesempatan</w:t>
       </w:r>
     </w:p>
     <w:p>
@@ -125,10 +107,7 @@
         <w:t>DO Trader</w:t>
       </w:r>
       <w:r>
-        <w:t>, di samping itu secara spesifik ruang lingkup pembuatan fitur / modul ini ad</w:t>
-      </w:r>
-      <w:r>
-        <w:t>alah sbb:</w:t>
+        <w:t>, di samping itu secara spesifik ruang lingkup pembuatan fitur / modul ini adalah sbb:</w:t>
       </w:r>
     </w:p>
     <w:p>
@@ -193,13 +172,7 @@
         <w:rPr>
           <w:bCs/>
         </w:rPr>
-        <w:t>Ketik</w:t>
-      </w:r>
-      <w:r>
-        <w:rPr>
-          <w:bCs/>
-        </w:rPr>
-        <w:t>a simpan DO Trader, system juga harus bisa menyajikan laporan kartok dengan benar (DO Trader mengurangi stock)</w:t>
+        <w:t>Ketika simpan DO Trader, system juga harus bisa menyajikan laporan kartok dengan benar (DO Trader mengurangi stock)</w:t>
       </w:r>
     </w:p>
     <w:p>
@@ -258,13 +231,7 @@
         <w:rPr>
           <w:bCs/>
         </w:rPr>
-        <w:t>DO</w:t>
-      </w:r>
-      <w:r>
-        <w:rPr>
-          <w:bCs/>
-        </w:rPr>
-        <w:t xml:space="preserve"> </w:t>
+        <w:t xml:space="preserve">DO </w:t>
       </w:r>
       <w:r>
         <w:t>Trader</w:t>
@@ -296,31 +263,16 @@
         <w:jc w:val="left"/>
       </w:pPr>
       <w:r>
-        <w:t xml:space="preserve">Menjadi informasi dasar yang mengidentifikasikan modul </w:t>
-      </w:r>
-      <w:r>
-        <w:t>DO Trader</w:t>
-      </w:r>
-      <w:r>
-        <w:t>.</w:t>
-      </w:r>
-    </w:p>
-    <w:p>
-      <w:pPr>
-        <w:pStyle w:val="ListParagraph1"/>
-        <w:jc w:val="left"/>
-      </w:pPr>
-      <w:r>
-        <w:t>Kebutuhan Konsep dan teknis pengembangan atas modul ini akan dibahas pada bagian Sup</w:t>
-      </w:r>
-      <w:r>
-        <w:t>po</w:t>
-      </w:r>
-      <w:r>
-        <w:t>rting Informatio</w:t>
-      </w:r>
-      <w:r>
-        <w:t>n.</w:t>
+        <w:t>Menjadi informasi dasar yang mengidentifikasikan modul DO Trader.</w:t>
+      </w:r>
+    </w:p>
+    <w:p>
+      <w:pPr>
+        <w:pStyle w:val="ListParagraph1"/>
+        <w:jc w:val="left"/>
+      </w:pPr>
+      <w:r>
+        <w:t>Kebutuhan Konsep dan teknis pengembangan atas modul ini akan dibahas pada bagian Supporting Information.</w:t>
       </w:r>
     </w:p>
     <w:p>
@@ -351,13 +303,7 @@
       </w:pPr>
       <w:r>
         <w:lastRenderedPageBreak/>
-        <w:t>Sup</w:t>
-      </w:r>
-      <w:r>
-        <w:t>po</w:t>
-      </w:r>
-      <w:r>
-        <w:t>rting Information</w:t>
+        <w:t>Supporting Information</w:t>
       </w:r>
     </w:p>
     <w:p>
@@ -456,10 +402,7 @@
         <w:jc w:val="left"/>
       </w:pPr>
       <w:r>
-        <w:t xml:space="preserve">Untuk Struktur Tabel </w:t>
-      </w:r>
-      <w:r>
-        <w:t>Data dan relasinya juga digambarkan oleh Class Object Model seperti di atas.Sedangkan untuk Penamaan dan Pemilihan Tipe Field pada Table disesuaikanoleh developer sesuasi standar yang disepakati.</w:t>
+        <w:t>Untuk Struktur Tabel Data dan relasinya juga digambarkan oleh Class Object Model seperti di atas.Sedangkan untuk Penamaan dan Pemilihan Tipe Field pada Table disesuaikanoleh developer sesuasi standar yang disepakati.</w:t>
       </w:r>
     </w:p>
     <w:p>
@@ -476,30 +419,15 @@
         <w:pStyle w:val="Heading3"/>
       </w:pPr>
       <w:r>
-        <w:t>Com</w:t>
-      </w:r>
-      <w:r>
-        <w:t>po</w:t>
-      </w:r>
-      <w:r>
-        <w:t>nent</w:t>
-      </w:r>
-    </w:p>
-    <w:p>
-      <w:pPr>
-        <w:pStyle w:val="ListParagraph1"/>
-      </w:pPr>
-      <w:r>
-        <w:t>Diusahakan menggunkan kom</w:t>
-      </w:r>
-      <w:r>
-        <w:t>po</w:t>
-      </w:r>
-      <w:r>
-        <w:t xml:space="preserve">nen </w:t>
-      </w:r>
-      <w:r>
-        <w:t>DevExpress.</w:t>
+        <w:t>Component</w:t>
+      </w:r>
+    </w:p>
+    <w:p>
+      <w:pPr>
+        <w:pStyle w:val="ListParagraph1"/>
+      </w:pPr>
+      <w:r>
+        <w:t>Diusahakan menggunkan komponen DevExpress.</w:t>
       </w:r>
     </w:p>
     <w:p>
@@ -609,10 +537,7 @@
         <w:jc w:val="center"/>
       </w:pPr>
       <w:r>
-        <w:t>Browse</w:t>
-      </w:r>
-      <w:r>
-        <w:t xml:space="preserve"> DO Trader</w:t>
+        <w:t>Browse DO Trader</w:t>
       </w:r>
     </w:p>
     <w:p>
@@ -665,8 +590,6 @@
       <w:pPr>
         <w:ind w:left="440"/>
       </w:pPr>
-      <w:bookmarkStart w:id="0" w:name="_GoBack"/>
-      <w:bookmarkEnd w:id="0"/>
       <w:r>
         <w:rPr>
           <w:b/>
@@ -681,6 +604,9 @@
         <w:ind w:left="440"/>
       </w:pPr>
       <w:r>
+        <w:rPr>
+          <w:noProof/>
+        </w:rPr>
         <w:drawing>
           <wp:inline distT="0" distB="0" distL="0" distR="0" wp14:anchorId="3D1DCEB9" wp14:editId="34AF10BE">
             <wp:extent cx="6543675" cy="3895725"/>
@@ -1348,13 +1274,7 @@
           <w:bCs/>
         </w:rPr>
         <w:tab/>
-        <w:t>: SUBT</w:t>
-      </w:r>
-      <w:r>
-        <w:rPr>
-          <w:bCs/>
-        </w:rPr>
-        <w:t>OTAL - DISC + PPN</w:t>
+        <w:t>: SUBTOTAL - DISC + PPN</w:t>
       </w:r>
     </w:p>
     <w:p>
@@ -1698,10 +1618,7 @@
       </w:r>
       <w:r>
         <w:tab/>
-        <w:t xml:space="preserve">: </w:t>
-      </w:r>
-      <w:r>
-        <w:t>POTITEM.SELLPRICE</w:t>
+        <w:t>: POTITEM.SELLPRICE</w:t>
       </w:r>
     </w:p>
     <w:p>
@@ -1842,8 +1759,26 @@
       </w:r>
       <w:r>
         <w:tab/>
-        <w:t>: TModRekening.CreateID(REKENING.ID)</w:t>
-      </w:r>
+        <w:t>: TModRekening.CreateID(</w:t>
+      </w:r>
+      <w:r>
+        <w:t>DO TRADER.AR.AR_ORGANIZATION</w:t>
+      </w:r>
+      <w:r>
+        <w:t>.REKENING_PIUTANG</w:t>
+      </w:r>
+      <w:r>
+        <w:t>.ID)</w:t>
+      </w:r>
+    </w:p>
+    <w:p>
+      <w:pPr>
+        <w:pStyle w:val="ListParagraph1"/>
+        <w:ind w:leftChars="200" w:left="440"/>
+        <w:jc w:val="left"/>
+      </w:pPr>
+      <w:bookmarkStart w:id="0" w:name="_GoBack"/>
+      <w:bookmarkEnd w:id="0"/>
     </w:p>
     <w:p>
       <w:pPr>
@@ -2136,7 +2071,6 @@
         </w:tcPr>
         <w:p>
           <w:pPr>
-            <w:spacing w:after="0" w:line="240" w:lineRule="auto"/>
             <w:jc w:val="center"/>
             <w:rPr>
               <w:rFonts w:ascii="Times New Roman" w:eastAsia="Times New Roman" w:hAnsi="Times New Roman" w:cs="Times New Roman"/>
@@ -2166,7 +2100,6 @@
         </w:tcPr>
         <w:p>
           <w:pPr>
-            <w:spacing w:after="0" w:line="240" w:lineRule="auto"/>
             <w:jc w:val="center"/>
             <w:rPr>
               <w:rFonts w:ascii="Garamond" w:eastAsia="Times New Roman" w:hAnsi="Garamond" w:cs="Arial"/>
@@ -2182,25 +2115,7 @@
               <w:sz w:val="20"/>
               <w:szCs w:val="20"/>
             </w:rPr>
-            <w:t>SUP</w:t>
-          </w:r>
-          <w:r>
-            <w:rPr>
-              <w:rFonts w:ascii="Garamond" w:eastAsia="Times New Roman" w:hAnsi="Garamond" w:cs="Arial"/>
-              <w:b/>
-              <w:sz w:val="20"/>
-              <w:szCs w:val="20"/>
-            </w:rPr>
-            <w:t>DO</w:t>
-          </w:r>
-          <w:r>
-            <w:rPr>
-              <w:rFonts w:ascii="Garamond" w:eastAsia="Times New Roman" w:hAnsi="Garamond" w:cs="Arial"/>
-              <w:b/>
-              <w:sz w:val="20"/>
-              <w:szCs w:val="20"/>
-            </w:rPr>
-            <w:t>RTING INFORMATION</w:t>
+            <w:t>SUPDORTING INFORMATION</w:t>
           </w:r>
         </w:p>
       </w:tc>
@@ -3065,7 +2980,7 @@
     <w:lsdException w:name="Table Web 2" w:semiHidden="1" w:unhideWhenUsed="1"/>
     <w:lsdException w:name="Table Web 3" w:semiHidden="1" w:unhideWhenUsed="1"/>
     <w:lsdException w:name="Balloon Text" w:unhideWhenUsed="1" w:qFormat="1"/>
-    <w:lsdException w:name="Table Grid" w:semiHidden="1" w:uiPriority="0" w:unhideWhenUsed="1" w:qFormat="1"/>
+    <w:lsdException w:name="Table Grid" w:uiPriority="0" w:qFormat="1"/>
     <w:lsdException w:name="Table Theme" w:semiHidden="1" w:unhideWhenUsed="1"/>
     <w:lsdException w:name="Placeholder Text" w:semiHidden="1"/>
     <w:lsdException w:name="Light Shading" w:uiPriority="60" w:qFormat="1"/>
@@ -4459,7 +4374,7 @@
 </file>
 
 <file path=customXml/itemProps2.xml><?xml version="1.0" encoding="utf-8"?>
-<ds:datastoreItem xmlns:ds="http://schemas.openxmlformats.org/officeDocument/2006/customXml" ds:itemID="{939057FE-D1EE-466F-A8B1-F5AFC86240F4}">
+<ds:datastoreItem xmlns:ds="http://schemas.openxmlformats.org/officeDocument/2006/customXml" ds:itemID="{AB6774E6-1808-4506-AE31-57B03353055F}">
   <ds:schemaRefs>
     <ds:schemaRef ds:uri="http://schemas.openxmlformats.org/officeDocument/2006/bibliography"/>
   </ds:schemaRefs>

</xml_diff>